<commit_message>
Info on study plan
</commit_message>
<xml_diff>
--- a/Study plan.docx
+++ b/Study plan.docx
@@ -199,7 +199,21 @@
         <w:rPr>
           <w:lang w:val="en-US"/>
         </w:rPr>
-        <w:t xml:space="preserve"> Any course from any Master Degree in the University of Padova. They should add up to 12 ETCS, typically 2 courses of 6 ETCS each, but you can do one of 12, two as 9+3. </w:t>
+        <w:t xml:space="preserve"> Any course from any </w:t>
+      </w:r>
+      <w:proofErr w:type="gramStart"/>
+      <w:r>
+        <w:rPr>
+          <w:lang w:val="en-US"/>
+        </w:rPr>
+        <w:t>Master Degree</w:t>
+      </w:r>
+      <w:proofErr w:type="gramEnd"/>
+      <w:r>
+        <w:rPr>
+          <w:lang w:val="en-US"/>
+        </w:rPr>
+        <w:t xml:space="preserve"> in the University of Padova. They should add up to 12 ETCS, typically 2 courses of 6 ETCS each, but you can do one of 12, two as 9+3. </w:t>
       </w:r>
       <w:r>
         <w:t>You can even do more (example: 6+9).</w:t>
@@ -302,7 +316,21 @@
         <w:rPr>
           <w:lang w:val="en-US"/>
         </w:rPr>
-        <w:t xml:space="preserve">The total amount of credits of the Computer Science Master Degree is 120 ETCS, with courses you will do 78 of them. </w:t>
+        <w:t xml:space="preserve">The total amount of credits of the Computer Science </w:t>
+      </w:r>
+      <w:proofErr w:type="gramStart"/>
+      <w:r>
+        <w:rPr>
+          <w:lang w:val="en-US"/>
+        </w:rPr>
+        <w:t>Master Degree</w:t>
+      </w:r>
+      <w:proofErr w:type="gramEnd"/>
+      <w:r>
+        <w:rPr>
+          <w:lang w:val="en-US"/>
+        </w:rPr>
+        <w:t xml:space="preserve"> is 120 ETCS, with courses you will do 78 of them. </w:t>
       </w:r>
       <w:r>
         <w:t>The remaining credits are:</w:t>
@@ -2216,7 +2244,15 @@
                 <w:sz w:val="18"/>
                 <w:szCs w:val="18"/>
               </w:rPr>
-              <w:t>– 1 Sem/2 anno</w:t>
+              <w:t xml:space="preserve">– </w:t>
+            </w:r>
+            <w:r>
+              <w:rPr>
+                <w:sz w:val="18"/>
+                <w:szCs w:val="18"/>
+                <w:highlight w:val="lightGray"/>
+              </w:rPr>
+              <w:t>1 Sem/2 anno</w:t>
             </w:r>
           </w:p>
         </w:tc>
@@ -2335,7 +2371,15 @@
                 <w:sz w:val="18"/>
                 <w:szCs w:val="18"/>
               </w:rPr>
-              <w:t>– 1 Sem/2 anno</w:t>
+              <w:t xml:space="preserve">– </w:t>
+            </w:r>
+            <w:r>
+              <w:rPr>
+                <w:sz w:val="18"/>
+                <w:szCs w:val="18"/>
+                <w:highlight w:val="lightGray"/>
+              </w:rPr>
+              <w:t>1 Sem/2 anno</w:t>
             </w:r>
           </w:p>
         </w:tc>

</xml_diff>